<commit_message>
Final edit for backlog, sprint and release plan
</commit_message>
<xml_diff>
--- a/Backlog.docx
+++ b/Backlog.docx
@@ -1486,7 +1486,7 @@
                 <w:szCs w:val="20"/>
                 <w:rtl w:val="0"/>
               </w:rPr>
-              <w:t xml:space="preserve">As a user, I want to be able to view the site in my native language</w:t>
+              <w:t xml:space="preserve">As a user, I want to be able to view the site in my preferred language</w:t>
             </w:r>
           </w:p>
         </w:tc>
@@ -1529,7 +1529,7 @@
                 <w:szCs w:val="20"/>
                 <w:rtl w:val="0"/>
               </w:rPr>
-              <w:t xml:space="preserve">9</w:t>
+              <w:t xml:space="preserve">10</w:t>
             </w:r>
           </w:p>
         </w:tc>
@@ -1708,7 +1708,7 @@
                 <w:szCs w:val="20"/>
                 <w:rtl w:val="0"/>
               </w:rPr>
-              <w:t xml:space="preserve">As a user, I want to be able to book tours on the website</w:t>
+              <w:t xml:space="preserve">As a user I want to be able to get access to more variety of information on available city services so that I do not have to look for those information elsewhere.</w:t>
             </w:r>
           </w:p>
         </w:tc>
@@ -1751,7 +1751,7 @@
                 <w:szCs w:val="20"/>
                 <w:rtl w:val="0"/>
               </w:rPr>
-              <w:t xml:space="preserve">3</w:t>
+              <w:t xml:space="preserve">5</w:t>
             </w:r>
           </w:p>
         </w:tc>
@@ -1786,7 +1786,7 @@
                 <w:szCs w:val="20"/>
                 <w:rtl w:val="0"/>
               </w:rPr>
-              <w:t xml:space="preserve">O6</w:t>
+              <w:t xml:space="preserve">O5</w:t>
             </w:r>
           </w:p>
         </w:tc>
@@ -1913,6 +1913,7 @@
               <w:widowControl w:val="0"/>
               <w:spacing w:line="240" w:lineRule="auto"/>
               <w:contextualSpacing w:val="0"/>
+              <w:jc w:val="right"/>
               <w:rPr>
                 <w:rFonts w:ascii="Calibri" w:cs="Calibri" w:eastAsia="Calibri" w:hAnsi="Calibri"/>
                 <w:sz w:val="20"/>
@@ -1969,7 +1970,7 @@
                 <w:szCs w:val="20"/>
                 <w:rtl w:val="0"/>
               </w:rPr>
-              <w:t xml:space="preserve">45</w:t>
+              <w:t xml:space="preserve">48</w:t>
             </w:r>
           </w:p>
         </w:tc>

</xml_diff>

<commit_message>
FINAL DOCUMENTATION - submitted by email.
</commit_message>
<xml_diff>
--- a/Backlog.docx
+++ b/Backlog.docx
@@ -354,7 +354,7 @@
                 <w:szCs w:val="20"/>
                 <w:rtl w:val="0"/>
               </w:rPr>
-              <w:t xml:space="preserve">3</w:t>
+              <w:t xml:space="preserve">4</w:t>
             </w:r>
           </w:p>
         </w:tc>
@@ -482,7 +482,7 @@
                 <w:szCs w:val="20"/>
                 <w:rtl w:val="0"/>
               </w:rPr>
-              <w:t xml:space="preserve">3</w:t>
+              <w:t xml:space="preserve">1</w:t>
             </w:r>
           </w:p>
         </w:tc>
@@ -605,7 +605,7 @@
                 <w:szCs w:val="20"/>
                 <w:rtl w:val="0"/>
               </w:rPr>
-              <w:t xml:space="preserve">5</w:t>
+              <w:t xml:space="preserve">4</w:t>
             </w:r>
           </w:p>
         </w:tc>
@@ -728,7 +728,7 @@
                 <w:szCs w:val="20"/>
                 <w:rtl w:val="0"/>
               </w:rPr>
-              <w:t xml:space="preserve">4</w:t>
+              <w:t xml:space="preserve">2</w:t>
             </w:r>
           </w:p>
         </w:tc>
@@ -974,7 +974,7 @@
                 <w:szCs w:val="20"/>
                 <w:rtl w:val="0"/>
               </w:rPr>
-              <w:t xml:space="preserve">1</w:t>
+              <w:t xml:space="preserve">2</w:t>
             </w:r>
           </w:p>
         </w:tc>
@@ -1085,7 +1085,7 @@
                 <w:szCs w:val="20"/>
                 <w:rtl w:val="0"/>
               </w:rPr>
-              <w:t xml:space="preserve">1</w:t>
+              <w:t xml:space="preserve">2</w:t>
             </w:r>
           </w:p>
         </w:tc>
@@ -1196,7 +1196,7 @@
                 <w:szCs w:val="20"/>
                 <w:rtl w:val="0"/>
               </w:rPr>
-              <w:t xml:space="preserve">3</w:t>
+              <w:t xml:space="preserve">2</w:t>
             </w:r>
           </w:p>
         </w:tc>
@@ -1307,7 +1307,7 @@
                 <w:szCs w:val="20"/>
                 <w:rtl w:val="0"/>
               </w:rPr>
-              <w:t xml:space="preserve">4</w:t>
+              <w:t xml:space="preserve">2</w:t>
             </w:r>
           </w:p>
         </w:tc>
@@ -1529,7 +1529,7 @@
                 <w:szCs w:val="20"/>
                 <w:rtl w:val="0"/>
               </w:rPr>
-              <w:t xml:space="preserve">10</w:t>
+              <w:t xml:space="preserve">4</w:t>
             </w:r>
           </w:p>
         </w:tc>
@@ -1640,7 +1640,7 @@
                 <w:szCs w:val="20"/>
                 <w:rtl w:val="0"/>
               </w:rPr>
-              <w:t xml:space="preserve">1</w:t>
+              <w:t xml:space="preserve">2</w:t>
             </w:r>
           </w:p>
         </w:tc>
@@ -1751,7 +1751,7 @@
                 <w:szCs w:val="20"/>
                 <w:rtl w:val="0"/>
               </w:rPr>
-              <w:t xml:space="preserve">5</w:t>
+              <w:t xml:space="preserve">2</w:t>
             </w:r>
           </w:p>
         </w:tc>
@@ -1862,7 +1862,7 @@
                 <w:szCs w:val="20"/>
                 <w:rtl w:val="0"/>
               </w:rPr>
-              <w:t xml:space="preserve">5</w:t>
+              <w:t xml:space="preserve">2</w:t>
             </w:r>
           </w:p>
         </w:tc>
@@ -1970,7 +1970,7 @@
                 <w:szCs w:val="20"/>
                 <w:rtl w:val="0"/>
               </w:rPr>
-              <w:t xml:space="preserve">48</w:t>
+              <w:t xml:space="preserve">32</w:t>
             </w:r>
           </w:p>
         </w:tc>

</xml_diff>